<commit_message>
modified:   palette-frontend/src/App.tsx 	modified:   "\327\252\327\225\327\233\327\240\327\231\327\252 \327\242\327\221\327\225\327\223\327\224.docx"
</commit_message>
<xml_diff>
--- a/תוכנית עבודה.docx
+++ b/תוכנית עבודה.docx
@@ -164,12 +164,16 @@
         </w:numPr>
         <w:bidi/>
         <w:rPr>
-          <w:lang w:bidi="he-IL"/>
-        </w:rPr>
-      </w:pPr>
-      <w:r>
-        <w:rPr>
-          <w:rFonts w:hint="cs"/>
+          <w:b/>
+          <w:bCs/>
+          <w:lang w:bidi="he-IL"/>
+        </w:rPr>
+      </w:pPr>
+      <w:r>
+        <w:rPr>
+          <w:rFonts w:hint="cs"/>
+          <w:b/>
+          <w:bCs/>
           <w:rtl/>
           <w:lang w:bidi="he-IL"/>
         </w:rPr>
@@ -177,6 +181,8 @@
       </w:r>
       <w:r>
         <w:rPr>
+          <w:b/>
+          <w:bCs/>
           <w:lang w:bidi="he-IL"/>
         </w:rPr>
         <w:t>AI</w:t>
@@ -184,6 +190,8 @@
       <w:r>
         <w:rPr>
           <w:rFonts w:hint="cs"/>
+          <w:b/>
+          <w:bCs/>
           <w:rtl/>
           <w:lang w:bidi="he-IL"/>
         </w:rPr>
@@ -191,6 +199,8 @@
       </w:r>
       <w:r>
         <w:rPr>
+          <w:b/>
+          <w:bCs/>
           <w:lang w:bidi="he-IL"/>
         </w:rPr>
         <w:t>M</w:t>
@@ -205,12 +215,16 @@
         </w:numPr>
         <w:bidi/>
         <w:rPr>
-          <w:lang w:bidi="he-IL"/>
-        </w:rPr>
-      </w:pPr>
-      <w:r>
-        <w:rPr>
-          <w:rFonts w:hint="cs"/>
+          <w:b/>
+          <w:bCs/>
+          <w:lang w:bidi="he-IL"/>
+        </w:rPr>
+      </w:pPr>
+      <w:r>
+        <w:rPr>
+          <w:rFonts w:hint="cs"/>
+          <w:b/>
+          <w:bCs/>
           <w:rtl/>
           <w:lang w:bidi="he-IL"/>
         </w:rPr>
@@ -218,6 +232,8 @@
       </w:r>
       <w:r>
         <w:rPr>
+          <w:b/>
+          <w:bCs/>
           <w:lang w:bidi="he-IL"/>
         </w:rPr>
         <w:t>S</w:t>
@@ -225,6 +241,8 @@
       <w:r>
         <w:rPr>
           <w:rFonts w:hint="cs"/>
+          <w:b/>
+          <w:bCs/>
           <w:rtl/>
           <w:lang w:bidi="he-IL"/>
         </w:rPr>
@@ -232,6 +250,8 @@
       </w:r>
       <w:r>
         <w:rPr>
+          <w:b/>
+          <w:bCs/>
           <w:rtl/>
           <w:lang w:bidi="he-IL"/>
         </w:rPr>
@@ -240,6 +260,8 @@
       <w:r>
         <w:rPr>
           <w:rFonts w:hint="cs"/>
+          <w:b/>
+          <w:bCs/>
           <w:rtl/>
           <w:lang w:bidi="he-IL"/>
         </w:rPr>
@@ -247,6 +269,8 @@
       </w:r>
       <w:r>
         <w:rPr>
+          <w:b/>
+          <w:bCs/>
           <w:lang w:bidi="he-IL"/>
         </w:rPr>
         <w:t>E</w:t>
@@ -254,6 +278,8 @@
       <w:r>
         <w:rPr>
           <w:rFonts w:hint="cs"/>
+          <w:b/>
+          <w:bCs/>
           <w:rtl/>
           <w:lang w:bidi="he-IL"/>
         </w:rPr>
@@ -261,6 +287,8 @@
       </w:r>
       <w:r>
         <w:rPr>
+          <w:b/>
+          <w:bCs/>
           <w:lang w:bidi="he-IL"/>
         </w:rPr>
         <w:t>E</w:t>
@@ -406,14 +434,13 @@
         <w:rPr>
           <w:lang w:bidi="he-IL"/>
         </w:rPr>
-        <w:t xml:space="preserve">  (postgress, </w:t>
-      </w:r>
-      <w:r>
-        <w:rPr>
-          <w:u w:val="single"/>
-          <w:lang w:bidi="he-IL"/>
-        </w:rPr>
-        <w:t>mySQL</w:t>
+        <w:t xml:space="preserve">  (</w:t>
+      </w:r>
+      <w:r>
+        <w:rPr>
+          <w:lang w:bidi="he-IL"/>
+        </w:rPr>
+        <w:t>mongoDB</w:t>
       </w:r>
       <w:r>
         <w:rPr>

</xml_diff>

<commit_message>
new file:   palette-backend/src/utils/functionUtils.ts 	modified:   "\327\252\327\225\327\233\327\240\327\231\327\252 \327\242\327\221\327\225\327\223\327\224.docx"
</commit_message>
<xml_diff>
--- a/תוכנית עבודה.docx
+++ b/תוכנית עבודה.docx
@@ -58,29 +58,7 @@
           <w:rtl/>
           <w:lang w:bidi="he-IL"/>
         </w:rPr>
-        <w:t xml:space="preserve">ליצור </w:t>
-      </w:r>
-      <w:proofErr w:type="spellStart"/>
-      <w:r>
-        <w:rPr>
-          <w:rFonts w:hint="cs"/>
-          <w:b/>
-          <w:bCs/>
-          <w:rtl/>
-          <w:lang w:bidi="he-IL"/>
-        </w:rPr>
-        <w:t>באקאנטד</w:t>
-      </w:r>
-      <w:proofErr w:type="spellEnd"/>
-      <w:r>
-        <w:rPr>
-          <w:rFonts w:hint="cs"/>
-          <w:b/>
-          <w:bCs/>
-          <w:rtl/>
-          <w:lang w:bidi="he-IL"/>
-        </w:rPr>
-        <w:t xml:space="preserve"> בסיסי (מקבל כמה צבעים </w:t>
+        <w:t xml:space="preserve">ליצור באקאנטד בסיסי (מקבל כמה צבעים </w:t>
       </w:r>
       <w:r>
         <w:rPr>
@@ -99,73 +77,33 @@
           <w:rtl/>
           <w:lang w:bidi="he-IL"/>
         </w:rPr>
+        <w:t xml:space="preserve"> רנדום) </w:t>
+      </w:r>
+      <w:r>
+        <w:rPr>
+          <w:b/>
+          <w:bCs/>
+          <w:lang w:bidi="he-IL"/>
+        </w:rPr>
+        <w:t>S</w:t>
+      </w:r>
+      <w:r>
+        <w:rPr>
+          <w:rFonts w:hint="cs"/>
+          <w:b/>
+          <w:bCs/>
+          <w:rtl/>
+          <w:lang w:bidi="he-IL"/>
+        </w:rPr>
         <w:t xml:space="preserve"> </w:t>
       </w:r>
-      <w:proofErr w:type="spellStart"/>
-      <w:r>
-        <w:rPr>
-          <w:rFonts w:hint="cs"/>
-          <w:b/>
-          <w:bCs/>
-          <w:rtl/>
-          <w:lang w:bidi="he-IL"/>
-        </w:rPr>
-        <w:t>רנדום</w:t>
-      </w:r>
-      <w:proofErr w:type="spellEnd"/>
-      <w:r>
-        <w:rPr>
-          <w:rFonts w:hint="cs"/>
-          <w:b/>
-          <w:bCs/>
-          <w:rtl/>
-          <w:lang w:bidi="he-IL"/>
-        </w:rPr>
-        <w:t xml:space="preserve">) </w:t>
-      </w:r>
-      <w:r>
-        <w:rPr>
-          <w:b/>
-          <w:bCs/>
-          <w:lang w:bidi="he-IL"/>
-        </w:rPr>
-        <w:t>S</w:t>
-      </w:r>
-      <w:r>
-        <w:rPr>
-          <w:rFonts w:hint="cs"/>
-          <w:b/>
-          <w:bCs/>
-          <w:rtl/>
-          <w:lang w:bidi="he-IL"/>
-        </w:rPr>
-        <w:t xml:space="preserve"> </w:t>
-      </w:r>
-      <w:r>
-        <w:rPr>
-          <w:b/>
-          <w:bCs/>
-          <w:lang w:bidi="he-IL"/>
-        </w:rPr>
-        <w:t xml:space="preserve">(server – express, </w:t>
-      </w:r>
-      <w:proofErr w:type="spellStart"/>
-      <w:r>
-        <w:rPr>
-          <w:b/>
-          <w:bCs/>
-          <w:lang w:bidi="he-IL"/>
-        </w:rPr>
-        <w:t>node+typescript</w:t>
-      </w:r>
-      <w:proofErr w:type="spellEnd"/>
-      <w:r>
-        <w:rPr>
-          <w:b/>
-          <w:bCs/>
-          <w:lang w:bidi="he-IL"/>
-        </w:rPr>
-        <w:t>)</w:t>
+      <w:r>
+        <w:rPr>
+          <w:b/>
+          <w:bCs/>
+          <w:lang w:bidi="he-IL"/>
+        </w:rPr>
+        <w:t>(server – express, node+typescript)</w:t>
       </w:r>
     </w:p>
     <w:p>
@@ -198,25 +136,7 @@
           <w:bCs/>
           <w:lang w:bidi="he-IL"/>
         </w:rPr>
-        <w:t xml:space="preserve"> (react – spa (</w:t>
-      </w:r>
-      <w:proofErr w:type="spellStart"/>
-      <w:r>
-        <w:rPr>
-          <w:b/>
-          <w:bCs/>
-          <w:lang w:bidi="he-IL"/>
-        </w:rPr>
-        <w:t>vite</w:t>
-      </w:r>
-      <w:proofErr w:type="spellEnd"/>
-      <w:r>
-        <w:rPr>
-          <w:b/>
-          <w:bCs/>
-          <w:lang w:bidi="he-IL"/>
-        </w:rPr>
-        <w:t xml:space="preserve">)) </w:t>
+        <w:t xml:space="preserve"> (react – spa (vite)) </w:t>
       </w:r>
       <w:r>
         <w:rPr>
@@ -396,42 +316,36 @@
           <w:rtl/>
           <w:lang w:bidi="he-IL"/>
         </w:rPr>
-        <w:t xml:space="preserve">להוסיף </w:t>
-      </w:r>
-      <w:proofErr w:type="spellStart"/>
-      <w:r>
-        <w:rPr>
-          <w:rFonts w:hint="cs"/>
-          <w:b/>
-          <w:bCs/>
-          <w:rtl/>
-          <w:lang w:bidi="he-IL"/>
-        </w:rPr>
-        <w:t>דאטהבייס</w:t>
-      </w:r>
-      <w:proofErr w:type="spellEnd"/>
-      <w:r>
-        <w:rPr>
-          <w:rFonts w:hint="cs"/>
-          <w:b/>
-          <w:bCs/>
-          <w:rtl/>
-          <w:lang w:bidi="he-IL"/>
-        </w:rPr>
-        <w:t xml:space="preserve"> ששומר פלטות (לפי מזהה </w:t>
-      </w:r>
-      <w:proofErr w:type="spellStart"/>
-      <w:r>
-        <w:rPr>
-          <w:rFonts w:hint="cs"/>
-          <w:b/>
-          <w:bCs/>
-          <w:rtl/>
-          <w:lang w:bidi="he-IL"/>
-        </w:rPr>
-        <w:t>יוזר</w:t>
-      </w:r>
-      <w:proofErr w:type="spellEnd"/>
+        <w:t xml:space="preserve">להוסיף דאטהבייס ששומר פלטות (לפי מזהה יוזר </w:t>
+      </w:r>
+      <w:r>
+        <w:rPr>
+          <w:b/>
+          <w:bCs/>
+          <w:rtl/>
+          <w:lang w:bidi="he-IL"/>
+        </w:rPr>
+        <w:t>–</w:t>
+      </w:r>
+      <w:r>
+        <w:rPr>
+          <w:rFonts w:hint="cs"/>
+          <w:b/>
+          <w:bCs/>
+          <w:rtl/>
+          <w:lang w:bidi="he-IL"/>
+        </w:rPr>
+        <w:t xml:space="preserve"> לשמור בלוקל סטורג' </w:t>
+      </w:r>
+      <w:r>
+        <w:rPr>
+          <w:b/>
+          <w:bCs/>
+          <w:rtl/>
+          <w:lang w:bidi="he-IL"/>
+        </w:rPr>
+        <w:t>–</w:t>
+      </w:r>
       <w:r>
         <w:rPr>
           <w:rFonts w:hint="cs"/>
@@ -446,6 +360,24 @@
         <w:rPr>
           <w:b/>
           <w:bCs/>
+          <w:lang w:bidi="he-IL"/>
+        </w:rPr>
+        <w:t>UUID</w:t>
+      </w:r>
+      <w:r>
+        <w:rPr>
+          <w:rFonts w:hint="cs"/>
+          <w:b/>
+          <w:bCs/>
+          <w:rtl/>
+          <w:lang w:bidi="he-IL"/>
+        </w:rPr>
+        <w:t xml:space="preserve"> </w:t>
+      </w:r>
+      <w:r>
+        <w:rPr>
+          <w:b/>
+          <w:bCs/>
           <w:rtl/>
           <w:lang w:bidi="he-IL"/>
         </w:rPr>
@@ -459,29 +391,25 @@
           <w:rtl/>
           <w:lang w:bidi="he-IL"/>
         </w:rPr>
-        <w:t xml:space="preserve"> לשמור בלוקל </w:t>
-      </w:r>
-      <w:proofErr w:type="spellStart"/>
-      <w:r>
-        <w:rPr>
-          <w:rFonts w:hint="cs"/>
-          <w:b/>
-          <w:bCs/>
-          <w:rtl/>
-          <w:lang w:bidi="he-IL"/>
-        </w:rPr>
-        <w:t>סטורג</w:t>
-      </w:r>
-      <w:proofErr w:type="spellEnd"/>
-      <w:r>
-        <w:rPr>
-          <w:rFonts w:hint="cs"/>
-          <w:b/>
-          <w:bCs/>
-          <w:rtl/>
-          <w:lang w:bidi="he-IL"/>
-        </w:rPr>
-        <w:t xml:space="preserve">' </w:t>
+        <w:t xml:space="preserve"> אם לא קיים אז לייצר). בפרונט לשמור את ה</w:t>
+      </w:r>
+      <w:r>
+        <w:rPr>
+          <w:b/>
+          <w:bCs/>
+          <w:lang w:bidi="he-IL"/>
+        </w:rPr>
+        <w:t>UUID</w:t>
+      </w:r>
+      <w:r>
+        <w:rPr>
+          <w:rFonts w:hint="cs"/>
+          <w:b/>
+          <w:bCs/>
+          <w:rtl/>
+          <w:lang w:bidi="he-IL"/>
+        </w:rPr>
+        <w:t xml:space="preserve"> </w:t>
       </w:r>
       <w:r>
         <w:rPr>
@@ -500,80 +428,6 @@
           <w:rtl/>
           <w:lang w:bidi="he-IL"/>
         </w:rPr>
-        <w:t xml:space="preserve"> </w:t>
-      </w:r>
-      <w:r>
-        <w:rPr>
-          <w:b/>
-          <w:bCs/>
-          <w:lang w:bidi="he-IL"/>
-        </w:rPr>
-        <w:t>UUID</w:t>
-      </w:r>
-      <w:r>
-        <w:rPr>
-          <w:rFonts w:hint="cs"/>
-          <w:b/>
-          <w:bCs/>
-          <w:rtl/>
-          <w:lang w:bidi="he-IL"/>
-        </w:rPr>
-        <w:t xml:space="preserve"> </w:t>
-      </w:r>
-      <w:r>
-        <w:rPr>
-          <w:b/>
-          <w:bCs/>
-          <w:rtl/>
-          <w:lang w:bidi="he-IL"/>
-        </w:rPr>
-        <w:t>–</w:t>
-      </w:r>
-      <w:r>
-        <w:rPr>
-          <w:rFonts w:hint="cs"/>
-          <w:b/>
-          <w:bCs/>
-          <w:rtl/>
-          <w:lang w:bidi="he-IL"/>
-        </w:rPr>
-        <w:t xml:space="preserve"> אם לא קיים אז לייצר). בפרונט לשמור את ה</w:t>
-      </w:r>
-      <w:r>
-        <w:rPr>
-          <w:b/>
-          <w:bCs/>
-          <w:lang w:bidi="he-IL"/>
-        </w:rPr>
-        <w:t>UUID</w:t>
-      </w:r>
-      <w:r>
-        <w:rPr>
-          <w:rFonts w:hint="cs"/>
-          <w:b/>
-          <w:bCs/>
-          <w:rtl/>
-          <w:lang w:bidi="he-IL"/>
-        </w:rPr>
-        <w:t xml:space="preserve"> </w:t>
-      </w:r>
-      <w:r>
-        <w:rPr>
-          <w:b/>
-          <w:bCs/>
-          <w:rtl/>
-          <w:lang w:bidi="he-IL"/>
-        </w:rPr>
-        <w:t>–</w:t>
-      </w:r>
-      <w:r>
-        <w:rPr>
-          <w:rFonts w:hint="cs"/>
-          <w:b/>
-          <w:bCs/>
-          <w:rtl/>
-          <w:lang w:bidi="he-IL"/>
-        </w:rPr>
         <w:t xml:space="preserve"> לא משתנה כלום ב</w:t>
       </w:r>
       <w:r>
@@ -602,7 +456,6 @@
         </w:rPr>
         <w:t>M</w:t>
       </w:r>
-      <w:proofErr w:type="gramStart"/>
       <w:r>
         <w:rPr>
           <w:rFonts w:hint="cs"/>
@@ -621,8 +474,6 @@
         </w:rPr>
         <w:t xml:space="preserve">  (</w:t>
       </w:r>
-      <w:proofErr w:type="spellStart"/>
-      <w:proofErr w:type="gramEnd"/>
       <w:r>
         <w:rPr>
           <w:b/>
@@ -631,7 +482,6 @@
         </w:rPr>
         <w:t>mongoDB</w:t>
       </w:r>
-      <w:proofErr w:type="spellEnd"/>
       <w:r>
         <w:rPr>
           <w:b/>
@@ -689,29 +539,7 @@
           <w:rtl/>
           <w:lang w:bidi="he-IL"/>
         </w:rPr>
-        <w:t xml:space="preserve"> שמביא פלטות של </w:t>
-      </w:r>
-      <w:proofErr w:type="spellStart"/>
-      <w:r>
-        <w:rPr>
-          <w:rFonts w:hint="cs"/>
-          <w:b/>
-          <w:bCs/>
-          <w:rtl/>
-          <w:lang w:bidi="he-IL"/>
-        </w:rPr>
-        <w:t>יוזר</w:t>
-      </w:r>
-      <w:proofErr w:type="spellEnd"/>
-      <w:r>
-        <w:rPr>
-          <w:rFonts w:hint="cs"/>
-          <w:b/>
-          <w:bCs/>
-          <w:rtl/>
-          <w:lang w:bidi="he-IL"/>
-        </w:rPr>
-        <w:t xml:space="preserve"> </w:t>
+        <w:t xml:space="preserve"> שמביא פלטות של יוזר </w:t>
       </w:r>
       <w:r>
         <w:rPr>
@@ -744,29 +572,7 @@
           <w:rtl/>
           <w:lang w:bidi="he-IL"/>
         </w:rPr>
-        <w:t xml:space="preserve">פרונט - לעדכן היסטוריית פלטות </w:t>
-      </w:r>
-      <w:proofErr w:type="spellStart"/>
-      <w:r>
-        <w:rPr>
-          <w:rFonts w:hint="cs"/>
-          <w:b/>
-          <w:bCs/>
-          <w:rtl/>
-          <w:lang w:bidi="he-IL"/>
-        </w:rPr>
-        <w:t>ליוזר</w:t>
-      </w:r>
-      <w:proofErr w:type="spellEnd"/>
-      <w:r>
-        <w:rPr>
-          <w:rFonts w:hint="cs"/>
-          <w:b/>
-          <w:bCs/>
-          <w:rtl/>
-          <w:lang w:bidi="he-IL"/>
-        </w:rPr>
-        <w:t xml:space="preserve"> </w:t>
+        <w:t xml:space="preserve">פרונט - לעדכן היסטוריית פלטות ליוזר </w:t>
       </w:r>
       <w:r>
         <w:rPr>
@@ -842,18 +648,8 @@
           <w:rtl/>
           <w:lang w:bidi="he-IL"/>
         </w:rPr>
-        <w:t xml:space="preserve"> בשביל פלטות </w:t>
-      </w:r>
-      <w:proofErr w:type="spellStart"/>
-      <w:r>
-        <w:rPr>
-          <w:rFonts w:hint="cs"/>
-          <w:rtl/>
-          <w:lang w:bidi="he-IL"/>
-        </w:rPr>
-        <w:t>ליוזר</w:t>
-      </w:r>
-      <w:proofErr w:type="spellEnd"/>
+        <w:t xml:space="preserve"> בשביל פלטות ליוזר</w:t>
+      </w:r>
     </w:p>
     <w:p>
       <w:pPr>
@@ -892,12 +688,24 @@
     </w:p>
     <w:p>
       <w:pPr>
+        <w:pStyle w:val="ListParagraph"/>
+        <w:numPr>
+          <w:ilvl w:val="0"/>
+          <w:numId w:val="1"/>
+        </w:numPr>
         <w:bidi/>
         <w:rPr>
-          <w:rtl/>
-          <w:lang w:bidi="he-IL"/>
-        </w:rPr>
-      </w:pPr>
+          <w:lang w:bidi="he-IL"/>
+        </w:rPr>
+      </w:pPr>
+      <w:r>
+        <w:rPr>
+          <w:rFonts w:hint="cs"/>
+          <w:rtl/>
+          <w:lang w:bidi="he-IL"/>
+        </w:rPr>
+        <w:t>לתקן עיצוב ולהפוך ליפה</w:t>
+      </w:r>
     </w:p>
     <w:p>
       <w:pPr>
@@ -907,35 +715,6 @@
           <w:lang w:bidi="he-IL"/>
         </w:rPr>
       </w:pPr>
-      <w:r>
-        <w:rPr>
-          <w:lang w:bidi="he-IL"/>
-        </w:rPr>
-        <w:t>S</w:t>
-      </w:r>
-      <w:r>
-        <w:rPr>
-          <w:rFonts w:hint="cs"/>
-          <w:rtl/>
-          <w:lang w:bidi="he-IL"/>
-        </w:rPr>
-        <w:t xml:space="preserve"> </w:t>
-      </w:r>
-      <w:r>
-        <w:rPr>
-          <w:rtl/>
-          <w:lang w:bidi="he-IL"/>
-        </w:rPr>
-        <w:t>–</w:t>
-      </w:r>
-      <w:r>
-        <w:rPr>
-          <w:rFonts w:hint="cs"/>
-          <w:rtl/>
-          <w:lang w:bidi="he-IL"/>
-        </w:rPr>
-        <w:t xml:space="preserve"> 4-5 שעות</w:t>
-      </w:r>
     </w:p>
     <w:p>
       <w:pPr>
@@ -949,7 +728,7 @@
         <w:rPr>
           <w:lang w:bidi="he-IL"/>
         </w:rPr>
-        <w:t>M</w:t>
+        <w:t>S</w:t>
       </w:r>
       <w:r>
         <w:rPr>
@@ -972,7 +751,7 @@
           <w:rtl/>
           <w:lang w:bidi="he-IL"/>
         </w:rPr>
-        <w:t xml:space="preserve"> 7-8</w:t>
+        <w:t xml:space="preserve"> 4-5 שעות</w:t>
       </w:r>
     </w:p>
     <w:p>
@@ -987,7 +766,7 @@
         <w:rPr>
           <w:lang w:bidi="he-IL"/>
         </w:rPr>
-        <w:t>L</w:t>
+        <w:t>M</w:t>
       </w:r>
       <w:r>
         <w:rPr>
@@ -1010,7 +789,7 @@
           <w:rtl/>
           <w:lang w:bidi="he-IL"/>
         </w:rPr>
-        <w:t xml:space="preserve"> 10-11</w:t>
+        <w:t xml:space="preserve"> 7-8</w:t>
       </w:r>
     </w:p>
     <w:p>
@@ -1021,6 +800,35 @@
           <w:lang w:bidi="he-IL"/>
         </w:rPr>
       </w:pPr>
+      <w:r>
+        <w:rPr>
+          <w:lang w:bidi="he-IL"/>
+        </w:rPr>
+        <w:t>L</w:t>
+      </w:r>
+      <w:r>
+        <w:rPr>
+          <w:rFonts w:hint="cs"/>
+          <w:rtl/>
+          <w:lang w:bidi="he-IL"/>
+        </w:rPr>
+        <w:t xml:space="preserve"> </w:t>
+      </w:r>
+      <w:r>
+        <w:rPr>
+          <w:rtl/>
+          <w:lang w:bidi="he-IL"/>
+        </w:rPr>
+        <w:t>–</w:t>
+      </w:r>
+      <w:r>
+        <w:rPr>
+          <w:rFonts w:hint="cs"/>
+          <w:rtl/>
+          <w:lang w:bidi="he-IL"/>
+        </w:rPr>
+        <w:t xml:space="preserve"> 10-11</w:t>
+      </w:r>
     </w:p>
     <w:p>
       <w:pPr>
@@ -1030,29 +838,6 @@
           <w:lang w:bidi="he-IL"/>
         </w:rPr>
       </w:pPr>
-      <w:r>
-        <w:rPr>
-          <w:rFonts w:hint="cs"/>
-          <w:rtl/>
-          <w:lang w:bidi="he-IL"/>
-        </w:rPr>
-        <w:t xml:space="preserve">שבוע 1 </w:t>
-      </w:r>
-      <w:r>
-        <w:rPr>
-          <w:rtl/>
-          <w:lang w:bidi="he-IL"/>
-        </w:rPr>
-        <w:t>–</w:t>
-      </w:r>
-      <w:r>
-        <w:rPr>
-          <w:rFonts w:hint="cs"/>
-          <w:rtl/>
-          <w:lang w:bidi="he-IL"/>
-        </w:rPr>
-        <w:t xml:space="preserve"> 1+2</w:t>
-      </w:r>
     </w:p>
     <w:p>
       <w:pPr>
@@ -1068,7 +853,7 @@
           <w:rtl/>
           <w:lang w:bidi="he-IL"/>
         </w:rPr>
-        <w:t xml:space="preserve">שבוע 2 </w:t>
+        <w:t xml:space="preserve">שבוע 1 </w:t>
       </w:r>
       <w:r>
         <w:rPr>
@@ -1083,7 +868,7 @@
           <w:rtl/>
           <w:lang w:bidi="he-IL"/>
         </w:rPr>
-        <w:t xml:space="preserve"> 3+4</w:t>
+        <w:t xml:space="preserve"> 1+2</w:t>
       </w:r>
     </w:p>
     <w:p>
@@ -1100,7 +885,7 @@
           <w:rtl/>
           <w:lang w:bidi="he-IL"/>
         </w:rPr>
-        <w:t xml:space="preserve">שבוע 3 </w:t>
+        <w:t xml:space="preserve">שבוע 2 </w:t>
       </w:r>
       <w:r>
         <w:rPr>
@@ -1115,7 +900,7 @@
           <w:rtl/>
           <w:lang w:bidi="he-IL"/>
         </w:rPr>
-        <w:t xml:space="preserve"> 5</w:t>
+        <w:t xml:space="preserve"> 3+4</w:t>
       </w:r>
     </w:p>
     <w:p>
@@ -1132,7 +917,22 @@
           <w:rtl/>
           <w:lang w:bidi="he-IL"/>
         </w:rPr>
-        <w:t>שבוע 4 -  6+7+8</w:t>
+        <w:t xml:space="preserve">שבוע 3 </w:t>
+      </w:r>
+      <w:r>
+        <w:rPr>
+          <w:rtl/>
+          <w:lang w:bidi="he-IL"/>
+        </w:rPr>
+        <w:t>–</w:t>
+      </w:r>
+      <w:r>
+        <w:rPr>
+          <w:rFonts w:hint="cs"/>
+          <w:rtl/>
+          <w:lang w:bidi="he-IL"/>
+        </w:rPr>
+        <w:t xml:space="preserve"> 5</w:t>
       </w:r>
     </w:p>
     <w:p>
@@ -1143,6 +943,14 @@
           <w:lang w:bidi="he-IL"/>
         </w:rPr>
       </w:pPr>
+      <w:r>
+        <w:rPr>
+          <w:rFonts w:hint="cs"/>
+          <w:rtl/>
+          <w:lang w:bidi="he-IL"/>
+        </w:rPr>
+        <w:t>שבוע 4 -  6+7+8</w:t>
+      </w:r>
     </w:p>
     <w:p>
       <w:pPr>
@@ -1152,6 +960,15 @@
           <w:lang w:bidi="he-IL"/>
         </w:rPr>
       </w:pPr>
+    </w:p>
+    <w:p>
+      <w:pPr>
+        <w:bidi/>
+        <w:rPr>
+          <w:rtl/>
+          <w:lang w:bidi="he-IL"/>
+        </w:rPr>
+      </w:pPr>
       <w:r>
         <w:rPr>
           <w:lang w:bidi="he-IL"/>
@@ -1208,25 +1025,7 @@
           <w:rtl/>
           <w:lang w:bidi="he-IL"/>
         </w:rPr>
-        <w:t xml:space="preserve"> </w:t>
-      </w:r>
-      <w:proofErr w:type="spellStart"/>
-      <w:r>
-        <w:rPr>
-          <w:rFonts w:hint="cs"/>
-          <w:rtl/>
-          <w:lang w:bidi="he-IL"/>
-        </w:rPr>
-        <w:t>סטרינג</w:t>
-      </w:r>
-      <w:proofErr w:type="spellEnd"/>
-      <w:r>
-        <w:rPr>
-          <w:rFonts w:hint="cs"/>
-          <w:rtl/>
-          <w:lang w:bidi="he-IL"/>
-        </w:rPr>
-        <w:t xml:space="preserve"> לא מערך</w:t>
+        <w:t xml:space="preserve"> סטרינג לא מערך</w:t>
       </w:r>
     </w:p>
     <w:sectPr>

</xml_diff>